<commit_message>
[MOD] Strengthen Test final Assertion
</commit_message>
<xml_diff>
--- a/UnitTest/sample/sample.docx
+++ b/UnitTest/sample/sample.docx
@@ -4,7 +4,15 @@
   <w:body>
     <w:p>
       <w:r>
-        <w:t>Sample for Test</w:t>
+        <w:t xml:space="preserve">Find This </w:t>
+      </w:r>
+      <w:proofErr w:type="gramStart"/>
+      <w:r>
+        <w:t>For</w:t>
+      </w:r>
+      <w:proofErr w:type="gramEnd"/>
+      <w:r>
+        <w:t xml:space="preserve"> Test</w:t>
       </w:r>
     </w:p>
     <w:sectPr>
@@ -741,4 +749,7 @@
     </a:ext>
   </a:extLst>
 </a:theme>
+</file>
+
+<file path=test.txt>Find This For Test
 </file>
</xml_diff>